<commit_message>
salt and coriander :)
</commit_message>
<xml_diff>
--- a/files/Zuwa_Omigie.docx
+++ b/files/Zuwa_Omigie.docx
@@ -501,17 +501,7 @@
                 <w:sz w:val="22"/>
                 <w:szCs w:val="22"/>
               </w:rPr>
-              <w:t>licat</w:t>
-            </w:r>
-            <w:bookmarkStart w:id="0" w:name="_GoBack"/>
-            <w:bookmarkEnd w:id="0"/>
-            <w:r>
-              <w:rPr>
-                <w:rFonts w:ascii="Calibri" w:hAnsi="Calibri"/>
-                <w:sz w:val="22"/>
-                <w:szCs w:val="22"/>
-              </w:rPr>
-              <w:t>ion</w:t>
+              <w:t>lication</w:t>
             </w:r>
             <w:r>
               <w:rPr>
@@ -577,226 +567,97 @@
               <w:rPr>
                 <w:rFonts w:ascii="Calibri" w:hAnsi="Calibri" w:cs="Calibri"/>
                 <w:i/>
-                <w:sz w:val="18"/>
-                <w:szCs w:val="18"/>
+                <w:sz w:val="20"/>
+                <w:szCs w:val="20"/>
               </w:rPr>
             </w:pPr>
             <w:r>
               <w:rPr>
                 <w:rFonts w:ascii="Calibri" w:hAnsi="Calibri"/>
                 <w:i/>
-                <w:sz w:val="18"/>
-                <w:szCs w:val="18"/>
-              </w:rPr>
-              <w:t>Languages &amp; t</w:t>
+                <w:sz w:val="20"/>
+                <w:szCs w:val="20"/>
+              </w:rPr>
+              <w:t>Languages &amp; technologies:</w:t>
             </w:r>
             <w:r>
               <w:rPr>
                 <w:rFonts w:ascii="Calibri" w:hAnsi="Calibri"/>
                 <w:i/>
-                <w:sz w:val="18"/>
-                <w:szCs w:val="18"/>
-              </w:rPr>
-              <w:t xml:space="preserve">echnologies: JavaScript, Java, </w:t>
-            </w:r>
-            <w:proofErr w:type="spellStart"/>
+                <w:sz w:val="20"/>
+                <w:szCs w:val="20"/>
+              </w:rPr>
+              <w:t xml:space="preserve"> </w:t>
+            </w:r>
             <w:r>
               <w:rPr>
                 <w:rFonts w:ascii="Calibri" w:hAnsi="Calibri"/>
                 <w:i/>
-                <w:sz w:val="18"/>
-                <w:szCs w:val="18"/>
-              </w:rPr>
-              <w:t>Nginx</w:t>
-            </w:r>
-            <w:proofErr w:type="spellEnd"/>
+                <w:sz w:val="20"/>
+                <w:szCs w:val="20"/>
+              </w:rPr>
+              <w:t>JavaScript, Java, Nginx, Node.js, Docker, Redis, Mongo</w:t>
+            </w:r>
             <w:r>
               <w:rPr>
                 <w:rFonts w:ascii="Calibri" w:hAnsi="Calibri"/>
                 <w:i/>
-                <w:sz w:val="18"/>
-                <w:szCs w:val="18"/>
-              </w:rPr>
-              <w:t xml:space="preserve">, Node.js, </w:t>
-            </w:r>
-            <w:proofErr w:type="spellStart"/>
+                <w:sz w:val="20"/>
+                <w:szCs w:val="20"/>
+              </w:rPr>
+              <w:t>DB</w:t>
+            </w:r>
             <w:r>
               <w:rPr>
                 <w:rFonts w:ascii="Calibri" w:hAnsi="Calibri"/>
                 <w:i/>
-                <w:sz w:val="18"/>
-                <w:szCs w:val="18"/>
-              </w:rPr>
-              <w:t>Docker</w:t>
-            </w:r>
-            <w:proofErr w:type="spellEnd"/>
+                <w:sz w:val="20"/>
+                <w:szCs w:val="20"/>
+              </w:rPr>
+              <w:t xml:space="preserve">, Grunt, </w:t>
+            </w:r>
             <w:r>
               <w:rPr>
                 <w:rFonts w:ascii="Calibri" w:hAnsi="Calibri"/>
                 <w:i/>
-                <w:sz w:val="18"/>
-                <w:szCs w:val="18"/>
-              </w:rPr>
-              <w:t xml:space="preserve">, </w:t>
-            </w:r>
-            <w:proofErr w:type="spellStart"/>
+                <w:sz w:val="20"/>
+                <w:szCs w:val="20"/>
+              </w:rPr>
+              <w:t>Git</w:t>
+            </w:r>
             <w:r>
               <w:rPr>
                 <w:rFonts w:ascii="Calibri" w:hAnsi="Calibri"/>
                 <w:i/>
-                <w:sz w:val="18"/>
-                <w:szCs w:val="18"/>
-              </w:rPr>
-              <w:t>Redis</w:t>
-            </w:r>
-            <w:proofErr w:type="spellEnd"/>
+                <w:sz w:val="20"/>
+                <w:szCs w:val="20"/>
+              </w:rPr>
+              <w:t>,</w:t>
+            </w:r>
             <w:r>
               <w:rPr>
                 <w:rFonts w:ascii="Calibri" w:hAnsi="Calibri"/>
                 <w:i/>
-                <w:sz w:val="18"/>
-                <w:szCs w:val="18"/>
-              </w:rPr>
-              <w:t xml:space="preserve">, </w:t>
-            </w:r>
-            <w:proofErr w:type="spellStart"/>
+                <w:sz w:val="20"/>
+                <w:szCs w:val="20"/>
+              </w:rPr>
+              <w:t xml:space="preserve"> Jenkins</w:t>
+            </w:r>
             <w:r>
               <w:rPr>
                 <w:rFonts w:ascii="Calibri" w:hAnsi="Calibri"/>
                 <w:i/>
-                <w:sz w:val="18"/>
-                <w:szCs w:val="18"/>
-              </w:rPr>
-              <w:t>Mongo</w:t>
+                <w:sz w:val="20"/>
+                <w:szCs w:val="20"/>
+              </w:rPr>
+              <w:t xml:space="preserve">    </w:t>
             </w:r>
             <w:r>
               <w:rPr>
                 <w:rFonts w:ascii="Calibri" w:hAnsi="Calibri"/>
                 <w:i/>
-                <w:sz w:val="18"/>
-                <w:szCs w:val="18"/>
-              </w:rPr>
-              <w:t>DB</w:t>
-            </w:r>
-            <w:proofErr w:type="spellEnd"/>
-            <w:r>
-              <w:rPr>
-                <w:rFonts w:ascii="Calibri" w:hAnsi="Calibri"/>
-                <w:i/>
-                <w:sz w:val="18"/>
-                <w:szCs w:val="18"/>
-              </w:rPr>
-              <w:t>, G</w:t>
-            </w:r>
-            <w:r>
-              <w:rPr>
-                <w:rFonts w:ascii="Calibri" w:hAnsi="Calibri"/>
-                <w:i/>
-                <w:sz w:val="18"/>
-                <w:szCs w:val="18"/>
-              </w:rPr>
-              <w:t xml:space="preserve">runt, </w:t>
-            </w:r>
-            <w:proofErr w:type="spellStart"/>
-            <w:r>
-              <w:rPr>
-                <w:rFonts w:ascii="Calibri" w:hAnsi="Calibri"/>
-                <w:i/>
-                <w:sz w:val="18"/>
-                <w:szCs w:val="18"/>
-              </w:rPr>
-              <w:t>Git</w:t>
-            </w:r>
-            <w:proofErr w:type="spellEnd"/>
-            <w:r>
-              <w:rPr>
-                <w:rFonts w:ascii="Calibri" w:hAnsi="Calibri"/>
-                <w:i/>
-                <w:sz w:val="18"/>
-                <w:szCs w:val="18"/>
-              </w:rPr>
-              <w:t xml:space="preserve"> (</w:t>
-            </w:r>
-            <w:proofErr w:type="spellStart"/>
-            <w:r>
-              <w:rPr>
-                <w:rFonts w:ascii="Calibri" w:hAnsi="Calibri"/>
-                <w:i/>
-                <w:sz w:val="18"/>
-                <w:szCs w:val="18"/>
-              </w:rPr>
-              <w:t>GitHub</w:t>
-            </w:r>
-            <w:proofErr w:type="spellEnd"/>
-            <w:r>
-              <w:rPr>
-                <w:rFonts w:ascii="Calibri" w:hAnsi="Calibri"/>
-                <w:i/>
-                <w:sz w:val="18"/>
-                <w:szCs w:val="18"/>
-              </w:rPr>
-              <w:t>)</w:t>
-            </w:r>
-            <w:r>
-              <w:rPr>
-                <w:rFonts w:ascii="Calibri" w:hAnsi="Calibri"/>
-                <w:i/>
-                <w:sz w:val="18"/>
-                <w:szCs w:val="18"/>
-              </w:rPr>
-              <w:t>,</w:t>
-            </w:r>
-            <w:r>
-              <w:rPr>
-                <w:rFonts w:ascii="Calibri" w:hAnsi="Calibri"/>
-                <w:i/>
-                <w:sz w:val="18"/>
-                <w:szCs w:val="18"/>
-              </w:rPr>
-              <w:t xml:space="preserve"> Jenkins</w:t>
-            </w:r>
-            <w:r>
-              <w:rPr>
-                <w:rFonts w:ascii="Calibri" w:hAnsi="Calibri"/>
-                <w:i/>
-                <w:sz w:val="18"/>
-                <w:szCs w:val="18"/>
-              </w:rPr>
-              <w:t>,</w:t>
-            </w:r>
-            <w:r>
-              <w:rPr>
-                <w:rFonts w:ascii="Calibri" w:hAnsi="Calibri"/>
-                <w:i/>
-                <w:sz w:val="18"/>
-                <w:szCs w:val="18"/>
-              </w:rPr>
-              <w:t xml:space="preserve"> HTML,</w:t>
-            </w:r>
-            <w:r>
-              <w:rPr>
-                <w:rFonts w:ascii="Calibri" w:hAnsi="Calibri"/>
-                <w:i/>
-                <w:sz w:val="18"/>
-                <w:szCs w:val="18"/>
-              </w:rPr>
-              <w:t xml:space="preserve"> Sass </w:t>
-            </w:r>
-            <w:r>
-              <w:rPr>
-                <w:rFonts w:ascii="Calibri" w:hAnsi="Calibri"/>
-                <w:i/>
-                <w:sz w:val="18"/>
-                <w:szCs w:val="18"/>
-              </w:rPr>
-              <w:t xml:space="preserve">   </w:t>
-            </w:r>
-            <w:r>
-              <w:rPr>
-                <w:rFonts w:ascii="Calibri" w:hAnsi="Calibri"/>
-                <w:i/>
-                <w:sz w:val="18"/>
-                <w:szCs w:val="18"/>
+                <w:sz w:val="20"/>
+                <w:szCs w:val="20"/>
               </w:rPr>
               <w:t xml:space="preserve"> </w:t>
             </w:r>
@@ -1047,137 +908,88 @@
               <w:ind w:left="252"/>
               <w:rPr>
                 <w:rFonts w:ascii="Calibri" w:hAnsi="Calibri" w:cs="Calibri"/>
-                <w:sz w:val="22"/>
-                <w:szCs w:val="22"/>
+                <w:sz w:val="20"/>
+                <w:szCs w:val="20"/>
               </w:rPr>
             </w:pPr>
             <w:r>
               <w:rPr>
                 <w:rFonts w:ascii="Calibri" w:hAnsi="Calibri"/>
                 <w:i/>
-                <w:sz w:val="18"/>
-                <w:szCs w:val="18"/>
-              </w:rPr>
-              <w:t>Languages &amp; t</w:t>
+                <w:sz w:val="20"/>
+                <w:szCs w:val="20"/>
+              </w:rPr>
+              <w:t>Languages &amp; technologies:</w:t>
             </w:r>
             <w:r>
               <w:rPr>
                 <w:rFonts w:ascii="Calibri" w:hAnsi="Calibri"/>
                 <w:i/>
-                <w:sz w:val="18"/>
-                <w:szCs w:val="18"/>
-              </w:rPr>
-              <w:t>echnologies: JavaScript, Java,</w:t>
+                <w:sz w:val="20"/>
+                <w:szCs w:val="20"/>
+              </w:rPr>
+              <w:t xml:space="preserve"> </w:t>
             </w:r>
             <w:r>
               <w:rPr>
                 <w:rFonts w:ascii="Calibri" w:hAnsi="Calibri"/>
                 <w:i/>
-                <w:sz w:val="18"/>
-                <w:szCs w:val="18"/>
-              </w:rPr>
-              <w:t xml:space="preserve"> Python, C</w:t>
+                <w:sz w:val="20"/>
+                <w:szCs w:val="20"/>
+              </w:rPr>
+              <w:t>JavaScript, Java,</w:t>
             </w:r>
             <w:r>
               <w:rPr>
                 <w:rFonts w:ascii="Calibri" w:hAnsi="Calibri"/>
                 <w:i/>
-                <w:sz w:val="18"/>
-                <w:szCs w:val="18"/>
-              </w:rPr>
-              <w:t xml:space="preserve">, </w:t>
+                <w:sz w:val="20"/>
+                <w:szCs w:val="20"/>
+              </w:rPr>
+              <w:t xml:space="preserve"> Python, C</w:t>
             </w:r>
             <w:r>
               <w:rPr>
                 <w:rFonts w:ascii="Calibri" w:hAnsi="Calibri"/>
                 <w:i/>
-                <w:sz w:val="18"/>
-                <w:szCs w:val="18"/>
-              </w:rPr>
-              <w:t>MySQL</w:t>
+                <w:sz w:val="20"/>
+                <w:szCs w:val="20"/>
+              </w:rPr>
+              <w:t xml:space="preserve">, MySQL, </w:t>
             </w:r>
             <w:r>
               <w:rPr>
                 <w:rFonts w:ascii="Calibri" w:hAnsi="Calibri"/>
                 <w:i/>
-                <w:sz w:val="18"/>
-                <w:szCs w:val="18"/>
-              </w:rPr>
-              <w:t xml:space="preserve">, </w:t>
-            </w:r>
-            <w:proofErr w:type="spellStart"/>
+                <w:sz w:val="20"/>
+                <w:szCs w:val="20"/>
+              </w:rPr>
+              <w:t>Git</w:t>
+            </w:r>
             <w:r>
               <w:rPr>
                 <w:rFonts w:ascii="Calibri" w:hAnsi="Calibri"/>
                 <w:i/>
-                <w:sz w:val="18"/>
-                <w:szCs w:val="18"/>
-              </w:rPr>
-              <w:t>Git</w:t>
-            </w:r>
-            <w:proofErr w:type="spellEnd"/>
+                <w:sz w:val="20"/>
+                <w:szCs w:val="20"/>
+              </w:rPr>
+              <w:t>, Maven</w:t>
+            </w:r>
             <w:r>
               <w:rPr>
                 <w:rFonts w:ascii="Calibri" w:hAnsi="Calibri"/>
                 <w:i/>
-                <w:sz w:val="18"/>
-                <w:szCs w:val="18"/>
-              </w:rPr>
-              <w:t xml:space="preserve"> (</w:t>
-            </w:r>
-            <w:proofErr w:type="spellStart"/>
+                <w:sz w:val="20"/>
+                <w:szCs w:val="20"/>
+              </w:rPr>
+              <w:t>, HTML</w:t>
+            </w:r>
             <w:r>
               <w:rPr>
                 <w:rFonts w:ascii="Calibri" w:hAnsi="Calibri"/>
                 <w:i/>
-                <w:sz w:val="18"/>
-                <w:szCs w:val="18"/>
-              </w:rPr>
-              <w:t>GitHub</w:t>
-            </w:r>
-            <w:proofErr w:type="spellEnd"/>
-            <w:r>
-              <w:rPr>
-                <w:rFonts w:ascii="Calibri" w:hAnsi="Calibri"/>
-                <w:i/>
-                <w:sz w:val="18"/>
-                <w:szCs w:val="18"/>
-              </w:rPr>
-              <w:t>)</w:t>
-            </w:r>
-            <w:r>
-              <w:rPr>
-                <w:rFonts w:ascii="Calibri" w:hAnsi="Calibri"/>
-                <w:i/>
-                <w:sz w:val="18"/>
-                <w:szCs w:val="18"/>
-              </w:rPr>
-              <w:t>,</w:t>
-            </w:r>
-            <w:r>
-              <w:rPr>
-                <w:rFonts w:ascii="Calibri" w:hAnsi="Calibri"/>
-                <w:i/>
-                <w:sz w:val="18"/>
-                <w:szCs w:val="18"/>
-              </w:rPr>
-              <w:t xml:space="preserve"> Maven</w:t>
-            </w:r>
-            <w:r>
-              <w:rPr>
-                <w:rFonts w:ascii="Calibri" w:hAnsi="Calibri"/>
-                <w:i/>
-                <w:sz w:val="18"/>
-                <w:szCs w:val="18"/>
-              </w:rPr>
-              <w:t>, HTML</w:t>
-            </w:r>
-            <w:r>
-              <w:rPr>
-                <w:rFonts w:ascii="Calibri" w:hAnsi="Calibri"/>
-                <w:i/>
-                <w:sz w:val="18"/>
-                <w:szCs w:val="18"/>
+                <w:sz w:val="20"/>
+                <w:szCs w:val="20"/>
               </w:rPr>
               <w:t>, CSS</w:t>
             </w:r>
@@ -1323,7 +1135,15 @@
                 <w:sz w:val="22"/>
                 <w:szCs w:val="22"/>
               </w:rPr>
-              <w:t>Built a java software tool using DWR engine, JAXB, and perforce source control API for adding and configuring game content on a gaming platform</w:t>
+              <w:t>Built a J</w:t>
+            </w:r>
+            <w:r>
+              <w:rPr>
+                <w:rFonts w:ascii="Calibri" w:hAnsi="Calibri" w:cs="Arial"/>
+                <w:sz w:val="22"/>
+                <w:szCs w:val="22"/>
+              </w:rPr>
+              <w:t>ava software tool using DWR engine, JAXB, and perforce source control API for adding and configuring game content on a gaming platform</w:t>
             </w:r>
             <w:r>
               <w:rPr>
@@ -1389,101 +1209,61 @@
               <w:ind w:left="252"/>
               <w:rPr>
                 <w:rFonts w:ascii="Calibri" w:hAnsi="Calibri" w:cs="Calibri"/>
-                <w:sz w:val="14"/>
-                <w:szCs w:val="14"/>
+                <w:sz w:val="20"/>
+                <w:szCs w:val="20"/>
               </w:rPr>
             </w:pPr>
             <w:r>
               <w:rPr>
                 <w:rFonts w:ascii="Calibri" w:hAnsi="Calibri"/>
                 <w:i/>
-                <w:sz w:val="18"/>
-                <w:szCs w:val="18"/>
-              </w:rPr>
-              <w:t>Languages &amp; t</w:t>
+                <w:sz w:val="20"/>
+                <w:szCs w:val="20"/>
+              </w:rPr>
+              <w:t>Languages &amp; technologies:</w:t>
             </w:r>
             <w:r>
               <w:rPr>
                 <w:rFonts w:ascii="Calibri" w:hAnsi="Calibri"/>
                 <w:i/>
-                <w:sz w:val="18"/>
-                <w:szCs w:val="18"/>
-              </w:rPr>
-              <w:t xml:space="preserve">echnologies: JavaScript, </w:t>
+                <w:sz w:val="20"/>
+                <w:szCs w:val="20"/>
+              </w:rPr>
+              <w:t xml:space="preserve"> </w:t>
             </w:r>
             <w:r>
               <w:rPr>
                 <w:rFonts w:ascii="Calibri" w:hAnsi="Calibri"/>
                 <w:i/>
-                <w:sz w:val="18"/>
-                <w:szCs w:val="18"/>
-              </w:rPr>
-              <w:t>Java, Groovy</w:t>
+                <w:sz w:val="20"/>
+                <w:szCs w:val="20"/>
+              </w:rPr>
+              <w:t>JavaScript, Java, Groovy, Redis, Mongo</w:t>
             </w:r>
             <w:r>
               <w:rPr>
                 <w:rFonts w:ascii="Calibri" w:hAnsi="Calibri"/>
                 <w:i/>
-                <w:sz w:val="18"/>
-                <w:szCs w:val="18"/>
-              </w:rPr>
-              <w:t xml:space="preserve">, </w:t>
-            </w:r>
-            <w:proofErr w:type="spellStart"/>
+                <w:sz w:val="20"/>
+                <w:szCs w:val="20"/>
+              </w:rPr>
+              <w:t>DB</w:t>
+            </w:r>
             <w:r>
               <w:rPr>
                 <w:rFonts w:ascii="Calibri" w:hAnsi="Calibri"/>
                 <w:i/>
-                <w:sz w:val="18"/>
-                <w:szCs w:val="18"/>
-              </w:rPr>
-              <w:t>Redis</w:t>
-            </w:r>
-            <w:proofErr w:type="spellEnd"/>
+                <w:sz w:val="20"/>
+                <w:szCs w:val="20"/>
+              </w:rPr>
+              <w:t>, XML, JSON, HTML</w:t>
+            </w:r>
             <w:r>
               <w:rPr>
                 <w:rFonts w:ascii="Calibri" w:hAnsi="Calibri"/>
                 <w:i/>
-                <w:sz w:val="18"/>
-                <w:szCs w:val="18"/>
-              </w:rPr>
-              <w:t xml:space="preserve">, </w:t>
-            </w:r>
-            <w:proofErr w:type="spellStart"/>
-            <w:r>
-              <w:rPr>
-                <w:rFonts w:ascii="Calibri" w:hAnsi="Calibri"/>
-                <w:i/>
-                <w:sz w:val="18"/>
-                <w:szCs w:val="18"/>
-              </w:rPr>
-              <w:t>Mongo</w:t>
-            </w:r>
-            <w:r>
-              <w:rPr>
-                <w:rFonts w:ascii="Calibri" w:hAnsi="Calibri"/>
-                <w:i/>
-                <w:sz w:val="18"/>
-                <w:szCs w:val="18"/>
-              </w:rPr>
-              <w:t>db</w:t>
-            </w:r>
-            <w:proofErr w:type="spellEnd"/>
-            <w:r>
-              <w:rPr>
-                <w:rFonts w:ascii="Calibri" w:hAnsi="Calibri"/>
-                <w:i/>
-                <w:sz w:val="18"/>
-                <w:szCs w:val="18"/>
-              </w:rPr>
-              <w:t>, XML, JSON, HTML</w:t>
-            </w:r>
-            <w:r>
-              <w:rPr>
-                <w:rFonts w:ascii="Calibri" w:hAnsi="Calibri"/>
-                <w:i/>
-                <w:sz w:val="18"/>
-                <w:szCs w:val="18"/>
+                <w:sz w:val="20"/>
+                <w:szCs w:val="20"/>
               </w:rPr>
               <w:t>, CSS</w:t>
             </w:r>
@@ -1730,36 +1510,18 @@
               <w:ind w:left="252"/>
               <w:rPr>
                 <w:rFonts w:ascii="Calibri" w:hAnsi="Calibri" w:cs="Calibri"/>
-                <w:sz w:val="22"/>
-                <w:szCs w:val="22"/>
+                <w:sz w:val="20"/>
+                <w:szCs w:val="20"/>
               </w:rPr>
             </w:pPr>
             <w:r>
               <w:rPr>
                 <w:rFonts w:ascii="Calibri" w:hAnsi="Calibri"/>
                 <w:i/>
-                <w:sz w:val="18"/>
-                <w:szCs w:val="18"/>
-              </w:rPr>
-              <w:t>Languages &amp; t</w:t>
-            </w:r>
-            <w:r>
-              <w:rPr>
-                <w:rFonts w:ascii="Calibri" w:hAnsi="Calibri"/>
-                <w:i/>
-                <w:sz w:val="18"/>
-                <w:szCs w:val="18"/>
-              </w:rPr>
-              <w:t xml:space="preserve">echnologies: </w:t>
-            </w:r>
-            <w:r>
-              <w:rPr>
-                <w:rFonts w:ascii="Calibri" w:hAnsi="Calibri"/>
-                <w:i/>
-                <w:sz w:val="18"/>
-                <w:szCs w:val="18"/>
-              </w:rPr>
-              <w:t>C, C#, Perforce, Jenkins</w:t>
+                <w:sz w:val="20"/>
+                <w:szCs w:val="20"/>
+              </w:rPr>
+              <w:t>Languages &amp; technologies: C, C#, Perforce, Jenkins</w:t>
             </w:r>
           </w:p>
           <w:p>
@@ -2137,8 +1899,8 @@
               <w:rPr>
                 <w:rFonts w:ascii="Calibri" w:hAnsi="Calibri" w:cs="Arial"/>
                 <w:i/>
-                <w:sz w:val="18"/>
-                <w:szCs w:val="18"/>
+                <w:sz w:val="20"/>
+                <w:szCs w:val="20"/>
               </w:rPr>
               <w:t>JavaScript, HTML5, CSS3</w:t>
             </w:r>
@@ -2193,54 +1955,24 @@
                 <w:sz w:val="22"/>
                 <w:szCs w:val="22"/>
               </w:rPr>
-              <w:t xml:space="preserve">. Developed and maintained java and node based web services, </w:t>
-            </w:r>
-            <w:proofErr w:type="spellStart"/>
-            <w:r>
-              <w:rPr>
-                <w:rFonts w:ascii="Calibri" w:hAnsi="Calibri" w:cs="Calibri"/>
-                <w:sz w:val="22"/>
-                <w:szCs w:val="22"/>
-              </w:rPr>
-              <w:t>dev</w:t>
-            </w:r>
-            <w:proofErr w:type="spellEnd"/>
-            <w:r>
-              <w:rPr>
-                <w:rFonts w:ascii="Calibri" w:hAnsi="Calibri" w:cs="Calibri"/>
-                <w:sz w:val="22"/>
-                <w:szCs w:val="22"/>
-              </w:rPr>
-              <w:t xml:space="preserve"> infrastructure etc. </w:t>
+              <w:t>. Developed and maintained J</w:t>
+            </w:r>
+            <w:r>
+              <w:rPr>
+                <w:rFonts w:ascii="Calibri" w:hAnsi="Calibri" w:cs="Calibri"/>
+                <w:sz w:val="22"/>
+                <w:szCs w:val="22"/>
+              </w:rPr>
+              <w:t xml:space="preserve">ava and node based web services, dev infrastructure etc. </w:t>
             </w:r>
             <w:r>
               <w:rPr>
                 <w:rFonts w:ascii="Calibri" w:hAnsi="Calibri" w:cs="Calibri"/>
                 <w:i/>
-                <w:sz w:val="18"/>
-                <w:szCs w:val="18"/>
-              </w:rPr>
-              <w:t xml:space="preserve">Java, JavaScript, Sass, </w:t>
-            </w:r>
-            <w:proofErr w:type="spellStart"/>
-            <w:r>
-              <w:rPr>
-                <w:rFonts w:ascii="Calibri" w:hAnsi="Calibri" w:cs="Calibri"/>
-                <w:i/>
-                <w:sz w:val="18"/>
-                <w:szCs w:val="18"/>
-              </w:rPr>
-              <w:t>Docker</w:t>
-            </w:r>
-            <w:proofErr w:type="spellEnd"/>
-            <w:r>
-              <w:rPr>
-                <w:rFonts w:ascii="Calibri" w:hAnsi="Calibri" w:cs="Calibri"/>
-                <w:i/>
-                <w:sz w:val="18"/>
-                <w:szCs w:val="18"/>
-              </w:rPr>
-              <w:t>, Bash</w:t>
+                <w:sz w:val="20"/>
+                <w:szCs w:val="20"/>
+              </w:rPr>
+              <w:t>Java, JavaScript, Sass, Docker, Bash</w:t>
             </w:r>
           </w:p>
           <w:p>
@@ -2318,8 +2050,8 @@
               <w:rPr>
                 <w:rFonts w:ascii="Calibri" w:hAnsi="Calibri" w:cs="Calibri"/>
                 <w:i/>
-                <w:sz w:val="18"/>
-                <w:szCs w:val="18"/>
+                <w:sz w:val="20"/>
+                <w:szCs w:val="20"/>
               </w:rPr>
               <w:t>Objective-C, JavaScript, PHP, HTML5, CSS3</w:t>
             </w:r>
@@ -2414,25 +2146,33 @@
                 <w:sz w:val="22"/>
                 <w:szCs w:val="22"/>
               </w:rPr>
-              <w:t xml:space="preserve">CMM is first compiled to </w:t>
-            </w:r>
-            <w:proofErr w:type="spellStart"/>
+              <w:t>CMM is first compiled to J</w:t>
+            </w:r>
+            <w:bookmarkStart w:id="0" w:name="_GoBack"/>
+            <w:bookmarkEnd w:id="0"/>
             <w:r>
               <w:rPr>
                 <w:rFonts w:ascii="Calibri" w:hAnsi="Calibri" w:cs="Arial"/>
                 <w:sz w:val="22"/>
                 <w:szCs w:val="22"/>
               </w:rPr>
-              <w:t>jasmin</w:t>
-            </w:r>
-            <w:proofErr w:type="spellEnd"/>
+              <w:t>as</w:t>
+            </w:r>
             <w:r>
               <w:rPr>
                 <w:rFonts w:ascii="Calibri" w:hAnsi="Calibri" w:cs="Arial"/>
                 <w:sz w:val="22"/>
                 <w:szCs w:val="22"/>
               </w:rPr>
-              <w:t xml:space="preserve"> assembly language and then java byte code.</w:t>
+              <w:t>min assembly language and then J</w:t>
+            </w:r>
+            <w:r>
+              <w:rPr>
+                <w:rFonts w:ascii="Calibri" w:hAnsi="Calibri" w:cs="Arial"/>
+                <w:sz w:val="22"/>
+                <w:szCs w:val="22"/>
+              </w:rPr>
+              <w:t>ava byte code.</w:t>
             </w:r>
             <w:r>
               <w:rPr>
@@ -2446,8 +2186,8 @@
               <w:rPr>
                 <w:rFonts w:ascii="Calibri" w:hAnsi="Calibri" w:cs="Arial"/>
                 <w:i/>
-                <w:sz w:val="18"/>
-                <w:szCs w:val="18"/>
+                <w:sz w:val="20"/>
+                <w:szCs w:val="20"/>
               </w:rPr>
               <w:t>Java</w:t>
             </w:r>
@@ -2555,8 +2295,8 @@
               <w:rPr>
                 <w:rFonts w:ascii="Calibri" w:hAnsi="Calibri" w:cs="Arial"/>
                 <w:i/>
-                <w:sz w:val="18"/>
-                <w:szCs w:val="18"/>
+                <w:sz w:val="20"/>
+                <w:szCs w:val="20"/>
               </w:rPr>
               <w:t>C, 68HC12 assembly language</w:t>
             </w:r>
@@ -2617,7 +2357,7 @@
   <w:abstractNum w:abstractNumId="0">
     <w:nsid w:val="FFFFFF1D"/>
     <w:multiLevelType w:val="multilevel"/>
-    <w:tmpl w:val="B802ACF0"/>
+    <w:tmpl w:val="4364AAA6"/>
     <w:lvl w:ilvl="0">
       <w:start w:val="1"/>
       <w:numFmt w:val="bullet"/>

</xml_diff>